<commit_message>
mis à jour des documents avec ajout du diagramme de séquence
</commit_message>
<xml_diff>
--- a/Livrables/Document de conception.docx
+++ b/Livrables/Document de conception.docx
@@ -3,8 +3,225 @@
 <w:document xmlns:wpc="http://schemas.microsoft.com/office/word/2010/wordprocessingCanvas" xmlns:cx="http://schemas.microsoft.com/office/drawing/2014/chartex" xmlns:cx1="http://schemas.microsoft.com/office/drawing/2015/9/8/chartex" xmlns:cx2="http://schemas.microsoft.com/office/drawing/2015/10/21/chartex" xmlns:cx3="http://schemas.microsoft.com/office/drawing/2016/5/9/chartex" xmlns:cx4="http://schemas.microsoft.com/office/drawing/2016/5/10/chartex" xmlns:cx5="http://schemas.microsoft.com/office/drawing/2016/5/11/chartex" xmlns:cx6="http://schemas.microsoft.com/office/drawing/2016/5/12/chartex" xmlns:cx7="http://schemas.microsoft.com/office/drawing/2016/5/13/chartex" xmlns:cx8="http://schemas.microsoft.com/office/drawing/2016/5/14/chartex" xmlns:mc="http://schemas.openxmlformats.org/markup-compatibility/2006" xmlns:aink="http://schemas.microsoft.com/office/drawing/2016/ink" xmlns:am3d="http://schemas.microsoft.com/office/drawing/2017/model3d" xmlns:o="urn:schemas-microsoft-com:office:office" xmlns:r="http://schemas.openxmlformats.org/officeDocument/2006/relationships" xmlns:m="http://schemas.openxmlformats.org/officeDocument/2006/math" xmlns:v="urn:schemas-microsoft-com:vml" xmlns:wp14="http://schemas.microsoft.com/office/word/2010/wordprocessingDrawing" xmlns:wp="http://schemas.openxmlformats.org/drawingml/2006/wordprocessingDrawing" xmlns:w10="urn:schemas-microsoft-com:office:word" xmlns:w="http://schemas.openxmlformats.org/wordprocessingml/2006/main" xmlns:w14="http://schemas.microsoft.com/office/word/2010/wordml" xmlns:w15="http://schemas.microsoft.com/office/word/2012/wordml" xmlns:w16cex="http://schemas.microsoft.com/office/word/2018/wordml/cex" xmlns:w16cid="http://schemas.microsoft.com/office/word/2016/wordml/cid" xmlns:w16="http://schemas.microsoft.com/office/word/2018/wordml" xmlns:w16sdtdh="http://schemas.microsoft.com/office/word/2020/wordml/sdtdatahash" xmlns:w16se="http://schemas.microsoft.com/office/word/2015/wordml/symex" xmlns:wpg="http://schemas.microsoft.com/office/word/2010/wordprocessingGroup" xmlns:wpi="http://schemas.microsoft.com/office/word/2010/wordprocessingInk" xmlns:wne="http://schemas.microsoft.com/office/word/2006/wordml" xmlns:wps="http://schemas.microsoft.com/office/word/2010/wordprocessingShape" mc:Ignorable="w14 w15 w16se w16cid w16 w16cex w16sdtdh wp14">
   <w:body>
     <w:p>
-      <w:r>
-        <w:t>Covid-19 progression modeler</w:t>
+      <w:pPr>
+        <w:ind w:left="1080" w:hanging="720"/>
+      </w:pPr>
+      <w:r>
+        <w:rPr>
+          <w:noProof/>
+        </w:rPr>
+        <mc:AlternateContent>
+          <mc:Choice Requires="wps">
+            <w:drawing>
+              <wp:anchor distT="0" distB="0" distL="114300" distR="114300" simplePos="0" relativeHeight="251661312" behindDoc="0" locked="0" layoutInCell="1" allowOverlap="1" wp14:anchorId="3B062FF9" wp14:editId="6523C5CB">
+                <wp:simplePos x="0" y="0"/>
+                <wp:positionH relativeFrom="column">
+                  <wp:posOffset>1905</wp:posOffset>
+                </wp:positionH>
+                <wp:positionV relativeFrom="paragraph">
+                  <wp:posOffset>1905</wp:posOffset>
+                </wp:positionV>
+                <wp:extent cx="6153150" cy="977900"/>
+                <wp:effectExtent l="0" t="0" r="0" b="0"/>
+                <wp:wrapSquare wrapText="bothSides"/>
+                <wp:docPr id="10" name="Zone de texte 10"/>
+                <wp:cNvGraphicFramePr/>
+                <a:graphic xmlns:a="http://schemas.openxmlformats.org/drawingml/2006/main">
+                  <a:graphicData uri="http://schemas.microsoft.com/office/word/2010/wordprocessingShape">
+                    <wps:wsp>
+                      <wps:cNvSpPr txBox="1"/>
+                      <wps:spPr>
+                        <a:xfrm>
+                          <a:off x="0" y="0"/>
+                          <a:ext cx="6153150" cy="977900"/>
+                        </a:xfrm>
+                        <a:prstGeom prst="rect">
+                          <a:avLst/>
+                        </a:prstGeom>
+                        <a:noFill/>
+                        <a:ln>
+                          <a:noFill/>
+                        </a:ln>
+                      </wps:spPr>
+                      <wps:txbx>
+                        <w:txbxContent>
+                          <w:p>
+                            <w:pPr>
+                              <w:jc w:val="center"/>
+                              <w:rPr>
+                                <w:sz w:val="72"/>
+                                <w:szCs w:val="72"/>
+                                <w14:reflection w14:blurRad="6350" w14:stA="53000" w14:stPos="0" w14:endA="300" w14:endPos="35500" w14:dist="0" w14:dir="5400000" w14:fadeDir="5400000" w14:sx="100000" w14:sy="-90000" w14:kx="0" w14:ky="0" w14:algn="bl"/>
+                                <w14:textOutline w14:w="0" w14:cap="flat" w14:cmpd="sng" w14:algn="ctr">
+                                  <w14:noFill/>
+                                  <w14:prstDash w14:val="solid"/>
+                                  <w14:round/>
+                                </w14:textOutline>
+                                <w14:textFill>
+                                  <w14:gradFill>
+                                    <w14:gsLst>
+                                      <w14:gs w14:pos="0">
+                                        <w14:schemeClr w14:val="accent5">
+                                          <w14:lumMod w14:val="50000"/>
+                                        </w14:schemeClr>
+                                      </w14:gs>
+                                      <w14:gs w14:pos="50000">
+                                        <w14:schemeClr w14:val="accent5"/>
+                                      </w14:gs>
+                                      <w14:gs w14:pos="100000">
+                                        <w14:schemeClr w14:val="accent5">
+                                          <w14:lumMod w14:val="60000"/>
+                                          <w14:lumOff w14:val="40000"/>
+                                        </w14:schemeClr>
+                                      </w14:gs>
+                                    </w14:gsLst>
+                                    <w14:lin w14:ang="5400000" w14:scaled="0"/>
+                                  </w14:gradFill>
+                                </w14:textFill>
+                              </w:rPr>
+                            </w:pPr>
+                            <w:r>
+                              <w:rPr>
+                                <w:sz w:val="72"/>
+                                <w:szCs w:val="72"/>
+                                <w14:reflection w14:blurRad="6350" w14:stA="53000" w14:stPos="0" w14:endA="300" w14:endPos="35500" w14:dist="0" w14:dir="5400000" w14:fadeDir="5400000" w14:sx="100000" w14:sy="-90000" w14:kx="0" w14:ky="0" w14:algn="bl"/>
+                                <w14:textOutline w14:w="0" w14:cap="flat" w14:cmpd="sng" w14:algn="ctr">
+                                  <w14:noFill/>
+                                  <w14:prstDash w14:val="solid"/>
+                                  <w14:round/>
+                                </w14:textOutline>
+                                <w14:textFill>
+                                  <w14:gradFill>
+                                    <w14:gsLst>
+                                      <w14:gs w14:pos="0">
+                                        <w14:schemeClr w14:val="accent5">
+                                          <w14:lumMod w14:val="50000"/>
+                                        </w14:schemeClr>
+                                      </w14:gs>
+                                      <w14:gs w14:pos="50000">
+                                        <w14:schemeClr w14:val="accent5"/>
+                                      </w14:gs>
+                                      <w14:gs w14:pos="100000">
+                                        <w14:schemeClr w14:val="accent5">
+                                          <w14:lumMod w14:val="60000"/>
+                                          <w14:lumOff w14:val="40000"/>
+                                        </w14:schemeClr>
+                                      </w14:gs>
+                                    </w14:gsLst>
+                                    <w14:lin w14:ang="5400000" w14:scaled="0"/>
+                                  </w14:gradFill>
+                                </w14:textFill>
+                              </w:rPr>
+                              <w:t>Covid-19 progression modeler</w:t>
+                            </w:r>
+                          </w:p>
+                        </w:txbxContent>
+                      </wps:txbx>
+                      <wps:bodyPr rot="0" spcFirstLastPara="0" vertOverflow="overflow" horzOverflow="overflow" vert="horz" wrap="square" lIns="91440" tIns="45720" rIns="91440" bIns="45720" numCol="1" spcCol="0" rtlCol="0" fromWordArt="0" anchor="t" anchorCtr="0" forceAA="0" compatLnSpc="1">
+                        <a:prstTxWarp prst="textNoShape">
+                          <a:avLst/>
+                        </a:prstTxWarp>
+                        <a:noAutofit/>
+                      </wps:bodyPr>
+                    </wps:wsp>
+                  </a:graphicData>
+                </a:graphic>
+                <wp14:sizeRelH relativeFrom="margin">
+                  <wp14:pctWidth>0</wp14:pctWidth>
+                </wp14:sizeRelH>
+                <wp14:sizeRelV relativeFrom="margin">
+                  <wp14:pctHeight>0</wp14:pctHeight>
+                </wp14:sizeRelV>
+              </wp:anchor>
+            </w:drawing>
+          </mc:Choice>
+          <mc:Fallback>
+            <w:pict>
+              <v:shapetype w14:anchorId="3B062FF9" id="_x0000_t202" coordsize="21600,21600" o:spt="202" path="m,l,21600r21600,l21600,xe">
+                <v:stroke joinstyle="miter"/>
+                <v:path gradientshapeok="t" o:connecttype="rect"/>
+              </v:shapetype>
+              <v:shape id="Zone de texte 10" o:spid="_x0000_s1026" type="#_x0000_t202" style="position:absolute;left:0;text-align:left;margin-left:.15pt;margin-top:.15pt;width:484.5pt;height:77pt;z-index:251661312;visibility:visible;mso-wrap-style:square;mso-width-percent:0;mso-height-percent:0;mso-wrap-distance-left:9pt;mso-wrap-distance-top:0;mso-wrap-distance-right:9pt;mso-wrap-distance-bottom:0;mso-position-horizontal:absolute;mso-position-horizontal-relative:text;mso-position-vertical:absolute;mso-position-vertical-relative:text;mso-width-percent:0;mso-height-percent:0;mso-width-relative:margin;mso-height-relative:margin;v-text-anchor:top" o:gfxdata="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" filled="f" stroked="f">
+                <v:fill o:detectmouseclick="t"/>
+                <v:textbox>
+                  <w:txbxContent>
+                    <w:p>
+                      <w:pPr>
+                        <w:jc w:val="center"/>
+                        <w:rPr>
+                          <w:sz w:val="72"/>
+                          <w:szCs w:val="72"/>
+                          <w14:reflection w14:blurRad="6350" w14:stA="53000" w14:stPos="0" w14:endA="300" w14:endPos="35500" w14:dist="0" w14:dir="5400000" w14:fadeDir="5400000" w14:sx="100000" w14:sy="-90000" w14:kx="0" w14:ky="0" w14:algn="bl"/>
+                          <w14:textOutline w14:w="0" w14:cap="flat" w14:cmpd="sng" w14:algn="ctr">
+                            <w14:noFill/>
+                            <w14:prstDash w14:val="solid"/>
+                            <w14:round/>
+                          </w14:textOutline>
+                          <w14:textFill>
+                            <w14:gradFill>
+                              <w14:gsLst>
+                                <w14:gs w14:pos="0">
+                                  <w14:schemeClr w14:val="accent5">
+                                    <w14:lumMod w14:val="50000"/>
+                                  </w14:schemeClr>
+                                </w14:gs>
+                                <w14:gs w14:pos="50000">
+                                  <w14:schemeClr w14:val="accent5"/>
+                                </w14:gs>
+                                <w14:gs w14:pos="100000">
+                                  <w14:schemeClr w14:val="accent5">
+                                    <w14:lumMod w14:val="60000"/>
+                                    <w14:lumOff w14:val="40000"/>
+                                  </w14:schemeClr>
+                                </w14:gs>
+                              </w14:gsLst>
+                              <w14:lin w14:ang="5400000" w14:scaled="0"/>
+                            </w14:gradFill>
+                          </w14:textFill>
+                        </w:rPr>
+                      </w:pPr>
+                      <w:r>
+                        <w:rPr>
+                          <w:sz w:val="72"/>
+                          <w:szCs w:val="72"/>
+                          <w14:reflection w14:blurRad="6350" w14:stA="53000" w14:stPos="0" w14:endA="300" w14:endPos="35500" w14:dist="0" w14:dir="5400000" w14:fadeDir="5400000" w14:sx="100000" w14:sy="-90000" w14:kx="0" w14:ky="0" w14:algn="bl"/>
+                          <w14:textOutline w14:w="0" w14:cap="flat" w14:cmpd="sng" w14:algn="ctr">
+                            <w14:noFill/>
+                            <w14:prstDash w14:val="solid"/>
+                            <w14:round/>
+                          </w14:textOutline>
+                          <w14:textFill>
+                            <w14:gradFill>
+                              <w14:gsLst>
+                                <w14:gs w14:pos="0">
+                                  <w14:schemeClr w14:val="accent5">
+                                    <w14:lumMod w14:val="50000"/>
+                                  </w14:schemeClr>
+                                </w14:gs>
+                                <w14:gs w14:pos="50000">
+                                  <w14:schemeClr w14:val="accent5"/>
+                                </w14:gs>
+                                <w14:gs w14:pos="100000">
+                                  <w14:schemeClr w14:val="accent5">
+                                    <w14:lumMod w14:val="60000"/>
+                                    <w14:lumOff w14:val="40000"/>
+                                  </w14:schemeClr>
+                                </w14:gs>
+                              </w14:gsLst>
+                              <w14:lin w14:ang="5400000" w14:scaled="0"/>
+                            </w14:gradFill>
+                          </w14:textFill>
+                        </w:rPr>
+                        <w:t>Covid-19 progression modeler</w:t>
+                      </w:r>
+                    </w:p>
+                  </w:txbxContent>
+                </v:textbox>
+                <w10:wrap type="square"/>
+              </v:shape>
+            </w:pict>
+          </mc:Fallback>
+        </mc:AlternateContent>
       </w:r>
     </w:p>
     <w:p>
@@ -14,10 +231,27 @@
           <w:ilvl w:val="0"/>
           <w:numId w:val="1"/>
         </w:numPr>
-      </w:pPr>
-      <w:r>
+        <w:rPr>
+          <w:color w:val="1F3864" w:themeColor="accent1" w:themeShade="80"/>
+        </w:rPr>
+      </w:pPr>
+      <w:r>
+        <w:rPr>
+          <w:color w:val="1F3864" w:themeColor="accent1" w:themeShade="80"/>
+          <w:sz w:val="40"/>
+          <w:szCs w:val="40"/>
+        </w:rPr>
         <w:t>Architecture Technique</w:t>
       </w:r>
+    </w:p>
+    <w:p>
+      <w:pPr>
+        <w:pStyle w:val="Paragraphedeliste"/>
+        <w:ind w:left="1080"/>
+        <w:rPr>
+          <w:color w:val="1F3864" w:themeColor="accent1" w:themeShade="80"/>
+        </w:rPr>
+      </w:pPr>
     </w:p>
     <w:p>
       <w:pPr>
@@ -26,10 +260,31 @@
           <w:ilvl w:val="0"/>
           <w:numId w:val="2"/>
         </w:numPr>
-      </w:pPr>
-      <w:r>
+        <w:rPr>
+          <w:color w:val="2F5496" w:themeColor="accent1" w:themeShade="BF"/>
+          <w:sz w:val="28"/>
+          <w:szCs w:val="28"/>
+        </w:rPr>
+      </w:pPr>
+      <w:r>
+        <w:rPr>
+          <w:color w:val="2F5496" w:themeColor="accent1" w:themeShade="BF"/>
+          <w:sz w:val="28"/>
+          <w:szCs w:val="28"/>
+        </w:rPr>
         <w:t>Contexte : besoins fonctionnels</w:t>
       </w:r>
+    </w:p>
+    <w:p>
+      <w:pPr>
+        <w:pStyle w:val="Paragraphedeliste"/>
+        <w:ind w:left="1440"/>
+        <w:rPr>
+          <w:color w:val="2F5496" w:themeColor="accent1" w:themeShade="BF"/>
+          <w:sz w:val="28"/>
+          <w:szCs w:val="28"/>
+        </w:rPr>
+      </w:pPr>
     </w:p>
     <w:p>
       <w:pPr>
@@ -65,8 +320,16 @@
           <w:ilvl w:val="0"/>
           <w:numId w:val="3"/>
         </w:numPr>
-      </w:pPr>
-      <w:r>
+        <w:rPr>
+          <w:sz w:val="24"/>
+          <w:szCs w:val="24"/>
+        </w:rPr>
+      </w:pPr>
+      <w:r>
+        <w:rPr>
+          <w:sz w:val="24"/>
+          <w:szCs w:val="24"/>
+        </w:rPr>
         <w:t>Module Data Acquisition</w:t>
       </w:r>
     </w:p>
@@ -143,8 +406,16 @@
           <w:ilvl w:val="0"/>
           <w:numId w:val="3"/>
         </w:numPr>
-      </w:pPr>
-      <w:r>
+        <w:rPr>
+          <w:sz w:val="24"/>
+          <w:szCs w:val="24"/>
+        </w:rPr>
+      </w:pPr>
+      <w:r>
+        <w:rPr>
+          <w:sz w:val="24"/>
+          <w:szCs w:val="24"/>
+        </w:rPr>
         <w:t> Module Data Loader</w:t>
       </w:r>
     </w:p>
@@ -162,6 +433,7 @@
         <w:rPr>
           <w:noProof/>
         </w:rPr>
+        <w:lastRenderedPageBreak/>
         <w:drawing>
           <wp:inline distT="0" distB="0" distL="0" distR="0" wp14:anchorId="13487C32" wp14:editId="2AF08FED">
             <wp:extent cx="5760720" cy="2728595"/>
@@ -214,7 +486,14 @@
         </w:numPr>
       </w:pPr>
       <w:r>
-        <w:t> Module Data Explorer</w:t>
+        <w:t> </w:t>
+      </w:r>
+      <w:r>
+        <w:rPr>
+          <w:sz w:val="24"/>
+          <w:szCs w:val="24"/>
+        </w:rPr>
+        <w:t>Module Data Explorer</w:t>
       </w:r>
     </w:p>
     <w:p>
@@ -228,7 +507,9 @@
     </w:p>
     <w:p>
       <w:r>
-        <w:lastRenderedPageBreak/>
+        <w:rPr>
+          <w:noProof/>
+        </w:rPr>
         <mc:AlternateContent>
           <mc:Choice Requires="wps">
             <w:drawing>
@@ -244,7 +525,7 @@
                 <wp:effectExtent l="0" t="0" r="0" b="0"/>
                 <wp:wrapNone/>
                 <wp:docPr id="11" name="Sous-titre 4"/>
-                <wp:cNvGraphicFramePr xmlns:a="http://schemas.openxmlformats.org/drawingml/2006/main">
+                <wp:cNvGraphicFramePr>
                   <a:graphicFrameLocks xmlns:a="http://schemas.openxmlformats.org/drawingml/2006/main" noGrp="1"/>
                 </wp:cNvGraphicFramePr>
                 <a:graphic xmlns:a="http://schemas.openxmlformats.org/drawingml/2006/main">
@@ -273,7 +554,7 @@
           </mc:Choice>
           <mc:Fallback>
             <w:pict>
-              <v:rect w14:anchorId="2A3BB865" id="Sous-titre 4" o:spid="_x0000_s1026" style="position:absolute;margin-left:.15pt;margin-top:.15pt;width:428.25pt;height:57.85pt;z-index:251659264;visibility:visible;mso-wrap-style:square;mso-wrap-distance-left:9pt;mso-wrap-distance-top:0;mso-wrap-distance-right:9pt;mso-wrap-distance-bottom:0;mso-position-horizontal:absolute;mso-position-horizontal-relative:text;mso-position-vertical:absolute;mso-position-vertical-relative:text;v-text-anchor:top" o:gfxdata="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" filled="f" stroked="f">
+              <v:rect w14:anchorId="04F3BC4B" id="Sous-titre 4" o:spid="_x0000_s1026" style="position:absolute;margin-left:.15pt;margin-top:.15pt;width:428.25pt;height:57.85pt;z-index:251659264;visibility:visible;mso-wrap-style:square;mso-wrap-distance-left:9pt;mso-wrap-distance-top:0;mso-wrap-distance-right:9pt;mso-wrap-distance-bottom:0;mso-position-horizontal:absolute;mso-position-horizontal-relative:text;mso-position-vertical:absolute;mso-position-vertical-relative:text;v-text-anchor:top" o:gfxdata="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" filled="f" stroked="f">
                 <o:lock v:ext="edit" grouping="t"/>
                 <v:textbox inset="0,0,0,0"/>
               </v:rect>
@@ -337,7 +618,14 @@
         </w:numPr>
       </w:pPr>
       <w:r>
-        <w:t> Module Evolution Analyzer</w:t>
+        <w:t> </w:t>
+      </w:r>
+      <w:r>
+        <w:rPr>
+          <w:sz w:val="24"/>
+          <w:szCs w:val="24"/>
+        </w:rPr>
+        <w:t>Module Evolution Analyzer</w:t>
       </w:r>
     </w:p>
     <w:p>
@@ -357,11 +645,12 @@
         <w:rPr>
           <w:noProof/>
         </w:rPr>
+        <w:lastRenderedPageBreak/>
         <w:drawing>
-          <wp:inline distT="0" distB="0" distL="0" distR="0" wp14:anchorId="565302EE" wp14:editId="293DC3B2">
-            <wp:extent cx="5760720" cy="2361565"/>
-            <wp:effectExtent l="0" t="0" r="0" b="635"/>
-            <wp:docPr id="10" name="Image 10"/>
+          <wp:inline distT="0" distB="0" distL="0" distR="0" wp14:anchorId="47E09986" wp14:editId="3465002F">
+            <wp:extent cx="5760720" cy="3697605"/>
+            <wp:effectExtent l="0" t="0" r="0" b="0"/>
+            <wp:docPr id="12" name="Image 12"/>
             <wp:cNvGraphicFramePr>
               <a:graphicFrameLocks xmlns:a="http://schemas.openxmlformats.org/drawingml/2006/main" noChangeAspect="1"/>
             </wp:cNvGraphicFramePr>
@@ -369,7 +658,7 @@
               <a:graphicData uri="http://schemas.openxmlformats.org/drawingml/2006/picture">
                 <pic:pic xmlns:pic="http://schemas.openxmlformats.org/drawingml/2006/picture">
                   <pic:nvPicPr>
-                    <pic:cNvPr id="10" name="Image 10"/>
+                    <pic:cNvPr id="12" name="Image 12"/>
                     <pic:cNvPicPr/>
                   </pic:nvPicPr>
                   <pic:blipFill>
@@ -387,7 +676,7 @@
                   <pic:spPr>
                     <a:xfrm>
                       <a:off x="0" y="0"/>
-                      <a:ext cx="5760720" cy="2361565"/>
+                      <a:ext cx="5760720" cy="3697605"/>
                     </a:xfrm>
                     <a:prstGeom prst="rect">
                       <a:avLst/>
@@ -407,40 +696,145 @@
           <w:ilvl w:val="0"/>
           <w:numId w:val="2"/>
         </w:numPr>
-      </w:pPr>
-      <w:r>
+        <w:rPr>
+          <w:sz w:val="28"/>
+          <w:szCs w:val="28"/>
+        </w:rPr>
+      </w:pPr>
+      <w:r>
+        <w:rPr>
+          <w:sz w:val="28"/>
+          <w:szCs w:val="28"/>
+        </w:rPr>
         <w:t>Choix technologique</w:t>
       </w:r>
     </w:p>
     <w:p>
       <w:pPr>
-        <w:pStyle w:val="Paragraphedeliste"/>
-        <w:ind w:left="1440"/>
-      </w:pPr>
-      <w:r>
-        <w:t xml:space="preserve">MySQL a </w:t>
-      </w:r>
-      <w:r>
-        <w:t>été utilisé p</w:t>
-      </w:r>
-      <w:r>
-        <w:t>our la base de données</w:t>
-      </w:r>
-    </w:p>
-    <w:p>
-      <w:pPr>
-        <w:pStyle w:val="Paragraphedeliste"/>
-        <w:ind w:left="1440"/>
-      </w:pPr>
-      <w:r>
-        <w:t xml:space="preserve">Et Python pour les </w:t>
-      </w:r>
-      <w:r>
-        <w:t xml:space="preserve">lignes de </w:t>
-      </w:r>
-      <w:r>
-        <w:t>commandes.</w:t>
-      </w:r>
+        <w:jc w:val="center"/>
+        <w:rPr>
+          <w:sz w:val="28"/>
+          <w:szCs w:val="28"/>
+        </w:rPr>
+      </w:pPr>
+      <w:r>
+        <w:rPr>
+          <w:sz w:val="28"/>
+          <w:szCs w:val="28"/>
+        </w:rPr>
+        <w:drawing>
+          <wp:inline distT="0" distB="0" distL="0" distR="0" wp14:anchorId="335F5833" wp14:editId="2F02D462">
+            <wp:extent cx="2819400" cy="2095500"/>
+            <wp:effectExtent l="0" t="0" r="0" b="0"/>
+            <wp:docPr id="17" name="Espace réservé du contenu 12">
+              <a:extLst xmlns:a="http://schemas.openxmlformats.org/drawingml/2006/main">
+                <a:ext uri="{FF2B5EF4-FFF2-40B4-BE49-F238E27FC236}">
+                  <a16:creationId xmlns:a16="http://schemas.microsoft.com/office/drawing/2014/main" id="{3E8E64C4-7F8A-4E73-922E-0C8FF05B6C5A}"/>
+                </a:ext>
+              </a:extLst>
+            </wp:docPr>
+            <wp:cNvGraphicFramePr>
+              <a:graphicFrameLocks xmlns:a="http://schemas.openxmlformats.org/drawingml/2006/main" noGrp="1" noChangeAspect="1"/>
+            </wp:cNvGraphicFramePr>
+            <a:graphic xmlns:a="http://schemas.openxmlformats.org/drawingml/2006/main">
+              <a:graphicData uri="http://schemas.openxmlformats.org/drawingml/2006/picture">
+                <pic:pic xmlns:pic="http://schemas.openxmlformats.org/drawingml/2006/picture">
+                  <pic:nvPicPr>
+                    <pic:cNvPr id="13" name="Espace réservé du contenu 12">
+                      <a:extLst>
+                        <a:ext uri="{FF2B5EF4-FFF2-40B4-BE49-F238E27FC236}">
+                          <a16:creationId xmlns:a16="http://schemas.microsoft.com/office/drawing/2014/main" id="{3E8E64C4-7F8A-4E73-922E-0C8FF05B6C5A}"/>
+                        </a:ext>
+                      </a:extLst>
+                    </pic:cNvPr>
+                    <pic:cNvPicPr>
+                      <a:picLocks noGrp="1" noChangeAspect="1"/>
+                    </pic:cNvPicPr>
+                  </pic:nvPicPr>
+                  <pic:blipFill>
+                    <a:blip r:embed="rId10"/>
+                    <a:stretch>
+                      <a:fillRect/>
+                    </a:stretch>
+                  </pic:blipFill>
+                  <pic:spPr>
+                    <a:xfrm>
+                      <a:off x="0" y="0"/>
+                      <a:ext cx="2819564" cy="2095622"/>
+                    </a:xfrm>
+                    <a:prstGeom prst="rect">
+                      <a:avLst/>
+                    </a:prstGeom>
+                  </pic:spPr>
+                </pic:pic>
+              </a:graphicData>
+            </a:graphic>
+          </wp:inline>
+        </w:drawing>
+      </w:r>
+      <w:r>
+        <w:rPr>
+          <w:sz w:val="28"/>
+          <w:szCs w:val="28"/>
+        </w:rPr>
+        <w:drawing>
+          <wp:inline distT="0" distB="0" distL="0" distR="0" wp14:anchorId="52F133D1" wp14:editId="0A5DCB33">
+            <wp:extent cx="5405312" cy="2476627"/>
+            <wp:effectExtent l="0" t="0" r="5080" b="0"/>
+            <wp:docPr id="18" name="Image 14">
+              <a:extLst xmlns:a="http://schemas.openxmlformats.org/drawingml/2006/main">
+                <a:ext uri="{FF2B5EF4-FFF2-40B4-BE49-F238E27FC236}">
+                  <a16:creationId xmlns:a16="http://schemas.microsoft.com/office/drawing/2014/main" id="{F07CB359-2B37-4258-8251-7F880EAF9D93}"/>
+                </a:ext>
+              </a:extLst>
+            </wp:docPr>
+            <wp:cNvGraphicFramePr>
+              <a:graphicFrameLocks xmlns:a="http://schemas.openxmlformats.org/drawingml/2006/main" noChangeAspect="1"/>
+            </wp:cNvGraphicFramePr>
+            <a:graphic xmlns:a="http://schemas.openxmlformats.org/drawingml/2006/main">
+              <a:graphicData uri="http://schemas.openxmlformats.org/drawingml/2006/picture">
+                <pic:pic xmlns:pic="http://schemas.openxmlformats.org/drawingml/2006/picture">
+                  <pic:nvPicPr>
+                    <pic:cNvPr id="15" name="Image 14">
+                      <a:extLst>
+                        <a:ext uri="{FF2B5EF4-FFF2-40B4-BE49-F238E27FC236}">
+                          <a16:creationId xmlns:a16="http://schemas.microsoft.com/office/drawing/2014/main" id="{F07CB359-2B37-4258-8251-7F880EAF9D93}"/>
+                        </a:ext>
+                      </a:extLst>
+                    </pic:cNvPr>
+                    <pic:cNvPicPr>
+                      <a:picLocks noChangeAspect="1"/>
+                    </pic:cNvPicPr>
+                  </pic:nvPicPr>
+                  <pic:blipFill>
+                    <a:blip r:embed="rId11"/>
+                    <a:stretch>
+                      <a:fillRect/>
+                    </a:stretch>
+                  </pic:blipFill>
+                  <pic:spPr>
+                    <a:xfrm>
+                      <a:off x="0" y="0"/>
+                      <a:ext cx="5405312" cy="2476627"/>
+                    </a:xfrm>
+                    <a:prstGeom prst="rect">
+                      <a:avLst/>
+                    </a:prstGeom>
+                  </pic:spPr>
+                </pic:pic>
+              </a:graphicData>
+            </a:graphic>
+          </wp:inline>
+        </w:drawing>
+      </w:r>
+    </w:p>
+    <w:p>
+      <w:pPr>
+        <w:rPr>
+          <w:sz w:val="48"/>
+          <w:szCs w:val="48"/>
+        </w:rPr>
+      </w:pPr>
     </w:p>
     <w:p>
       <w:pPr>
@@ -449,10 +843,31 @@
           <w:ilvl w:val="0"/>
           <w:numId w:val="1"/>
         </w:numPr>
-      </w:pPr>
-      <w:r>
+        <w:rPr>
+          <w:color w:val="1F3864" w:themeColor="accent1" w:themeShade="80"/>
+          <w:sz w:val="40"/>
+          <w:szCs w:val="40"/>
+        </w:rPr>
+      </w:pPr>
+      <w:r>
+        <w:rPr>
+          <w:color w:val="1F3864" w:themeColor="accent1" w:themeShade="80"/>
+          <w:sz w:val="40"/>
+          <w:szCs w:val="40"/>
+        </w:rPr>
         <w:t xml:space="preserve">Diagrammes UML </w:t>
       </w:r>
+    </w:p>
+    <w:p>
+      <w:pPr>
+        <w:pStyle w:val="Paragraphedeliste"/>
+        <w:ind w:left="1004"/>
+        <w:rPr>
+          <w:color w:val="1F3864" w:themeColor="accent1" w:themeShade="80"/>
+          <w:sz w:val="40"/>
+          <w:szCs w:val="40"/>
+        </w:rPr>
+      </w:pPr>
     </w:p>
     <w:p>
       <w:pPr>
@@ -461,8 +876,18 @@
           <w:ilvl w:val="0"/>
           <w:numId w:val="5"/>
         </w:numPr>
-      </w:pPr>
-      <w:r>
+        <w:rPr>
+          <w:color w:val="2F5496" w:themeColor="accent1" w:themeShade="BF"/>
+          <w:sz w:val="28"/>
+          <w:szCs w:val="28"/>
+        </w:rPr>
+      </w:pPr>
+      <w:r>
+        <w:rPr>
+          <w:color w:val="2F5496" w:themeColor="accent1" w:themeShade="BF"/>
+          <w:sz w:val="28"/>
+          <w:szCs w:val="28"/>
+        </w:rPr>
         <w:t>Diagramme de cas d’utilisation</w:t>
       </w:r>
     </w:p>
@@ -473,8 +898,16 @@
           <w:ilvl w:val="0"/>
           <w:numId w:val="3"/>
         </w:numPr>
-      </w:pPr>
-      <w:r>
+        <w:rPr>
+          <w:sz w:val="24"/>
+          <w:szCs w:val="24"/>
+        </w:rPr>
+      </w:pPr>
+      <w:r>
+        <w:rPr>
+          <w:sz w:val="24"/>
+          <w:szCs w:val="24"/>
+        </w:rPr>
         <w:t>Module 1</w:t>
       </w:r>
     </w:p>
@@ -486,7 +919,6 @@
         <w:rPr>
           <w:noProof/>
         </w:rPr>
-        <w:lastRenderedPageBreak/>
         <w:drawing>
           <wp:inline distT="0" distB="0" distL="0" distR="0" wp14:anchorId="044EFC60" wp14:editId="22B901E7">
             <wp:extent cx="5760720" cy="2780665"/>
@@ -503,7 +935,7 @@
                     <pic:cNvPicPr/>
                   </pic:nvPicPr>
                   <pic:blipFill>
-                    <a:blip r:embed="rId10" cstate="print">
+                    <a:blip r:embed="rId12" cstate="print">
                       <a:extLst>
                         <a:ext uri="{28A0092B-C50C-407E-A947-70E740481C1C}">
                           <a14:useLocalDpi xmlns:a14="http://schemas.microsoft.com/office/drawing/2010/main" val="0"/>
@@ -537,8 +969,16 @@
           <w:ilvl w:val="0"/>
           <w:numId w:val="3"/>
         </w:numPr>
-      </w:pPr>
-      <w:r>
+        <w:rPr>
+          <w:sz w:val="24"/>
+          <w:szCs w:val="24"/>
+        </w:rPr>
+      </w:pPr>
+      <w:r>
+        <w:rPr>
+          <w:sz w:val="24"/>
+          <w:szCs w:val="24"/>
+        </w:rPr>
         <w:t>Module 2</w:t>
       </w:r>
     </w:p>
@@ -563,7 +1003,7 @@
                     <pic:cNvPicPr/>
                   </pic:nvPicPr>
                   <pic:blipFill>
-                    <a:blip r:embed="rId11">
+                    <a:blip r:embed="rId13">
                       <a:extLst>
                         <a:ext uri="{28A0092B-C50C-407E-A947-70E740481C1C}">
                           <a14:useLocalDpi xmlns:a14="http://schemas.microsoft.com/office/drawing/2010/main" val="0"/>
@@ -597,8 +1037,16 @@
           <w:ilvl w:val="0"/>
           <w:numId w:val="3"/>
         </w:numPr>
-      </w:pPr>
-      <w:r>
+        <w:rPr>
+          <w:sz w:val="24"/>
+          <w:szCs w:val="24"/>
+        </w:rPr>
+      </w:pPr>
+      <w:r>
+        <w:rPr>
+          <w:sz w:val="24"/>
+          <w:szCs w:val="24"/>
+        </w:rPr>
         <w:t>Module 3</w:t>
       </w:r>
     </w:p>
@@ -624,7 +1072,7 @@
                     <pic:cNvPicPr/>
                   </pic:nvPicPr>
                   <pic:blipFill>
-                    <a:blip r:embed="rId12" cstate="print">
+                    <a:blip r:embed="rId14" cstate="print">
                       <a:extLst>
                         <a:ext uri="{28A0092B-C50C-407E-A947-70E740481C1C}">
                           <a14:useLocalDpi xmlns:a14="http://schemas.microsoft.com/office/drawing/2010/main" val="0"/>
@@ -658,8 +1106,16 @@
           <w:ilvl w:val="0"/>
           <w:numId w:val="3"/>
         </w:numPr>
-      </w:pPr>
-      <w:r>
+        <w:rPr>
+          <w:sz w:val="24"/>
+          <w:szCs w:val="24"/>
+        </w:rPr>
+      </w:pPr>
+      <w:r>
+        <w:rPr>
+          <w:sz w:val="24"/>
+          <w:szCs w:val="24"/>
+        </w:rPr>
         <w:t>Module 4</w:t>
       </w:r>
     </w:p>
@@ -684,7 +1140,7 @@
                     <pic:cNvPicPr/>
                   </pic:nvPicPr>
                   <pic:blipFill>
-                    <a:blip r:embed="rId13" cstate="print">
+                    <a:blip r:embed="rId15" cstate="print">
                       <a:extLst>
                         <a:ext uri="{28A0092B-C50C-407E-A947-70E740481C1C}">
                           <a14:useLocalDpi xmlns:a14="http://schemas.microsoft.com/office/drawing/2010/main" val="0"/>
@@ -718,8 +1174,316 @@
           <w:ilvl w:val="0"/>
           <w:numId w:val="5"/>
         </w:numPr>
-      </w:pPr>
-      <w:r>
+        <w:rPr>
+          <w:sz w:val="28"/>
+          <w:szCs w:val="28"/>
+        </w:rPr>
+      </w:pPr>
+      <w:r>
+        <w:rPr>
+          <w:sz w:val="28"/>
+          <w:szCs w:val="28"/>
+        </w:rPr>
+        <w:t xml:space="preserve">Diagramme de </w:t>
+      </w:r>
+      <w:r>
+        <w:rPr>
+          <w:sz w:val="28"/>
+          <w:szCs w:val="28"/>
+        </w:rPr>
+        <w:t>séquence</w:t>
+      </w:r>
+    </w:p>
+    <w:p>
+      <w:pPr>
+        <w:pStyle w:val="Paragraphedeliste"/>
+        <w:numPr>
+          <w:ilvl w:val="0"/>
+          <w:numId w:val="3"/>
+        </w:numPr>
+      </w:pPr>
+      <w:r>
+        <w:t> </w:t>
+      </w:r>
+      <w:r>
+        <w:rPr>
+          <w:sz w:val="24"/>
+          <w:szCs w:val="24"/>
+        </w:rPr>
+        <w:t xml:space="preserve">Module 1 </w:t>
+      </w:r>
+    </w:p>
+    <w:p>
+      <w:r>
+        <w:rPr>
+          <w:noProof/>
+        </w:rPr>
+        <w:drawing>
+          <wp:inline distT="0" distB="0" distL="0" distR="0" wp14:anchorId="5E028DF6" wp14:editId="6295A8E9">
+            <wp:extent cx="5760720" cy="2602230"/>
+            <wp:effectExtent l="0" t="0" r="0" b="7620"/>
+            <wp:docPr id="13" name="Image 13"/>
+            <wp:cNvGraphicFramePr>
+              <a:graphicFrameLocks xmlns:a="http://schemas.openxmlformats.org/drawingml/2006/main" noChangeAspect="1"/>
+            </wp:cNvGraphicFramePr>
+            <a:graphic xmlns:a="http://schemas.openxmlformats.org/drawingml/2006/main">
+              <a:graphicData uri="http://schemas.openxmlformats.org/drawingml/2006/picture">
+                <pic:pic xmlns:pic="http://schemas.openxmlformats.org/drawingml/2006/picture">
+                  <pic:nvPicPr>
+                    <pic:cNvPr id="13" name="Image 13"/>
+                    <pic:cNvPicPr/>
+                  </pic:nvPicPr>
+                  <pic:blipFill>
+                    <a:blip r:embed="rId16">
+                      <a:extLst>
+                        <a:ext uri="{28A0092B-C50C-407E-A947-70E740481C1C}">
+                          <a14:useLocalDpi xmlns:a14="http://schemas.microsoft.com/office/drawing/2010/main" val="0"/>
+                        </a:ext>
+                      </a:extLst>
+                    </a:blip>
+                    <a:stretch>
+                      <a:fillRect/>
+                    </a:stretch>
+                  </pic:blipFill>
+                  <pic:spPr>
+                    <a:xfrm>
+                      <a:off x="0" y="0"/>
+                      <a:ext cx="5760720" cy="2602230"/>
+                    </a:xfrm>
+                    <a:prstGeom prst="rect">
+                      <a:avLst/>
+                    </a:prstGeom>
+                  </pic:spPr>
+                </pic:pic>
+              </a:graphicData>
+            </a:graphic>
+          </wp:inline>
+        </w:drawing>
+      </w:r>
+    </w:p>
+    <w:p>
+      <w:pPr>
+        <w:pStyle w:val="Paragraphedeliste"/>
+        <w:numPr>
+          <w:ilvl w:val="0"/>
+          <w:numId w:val="3"/>
+        </w:numPr>
+        <w:rPr>
+          <w:sz w:val="24"/>
+          <w:szCs w:val="24"/>
+        </w:rPr>
+      </w:pPr>
+      <w:r>
+        <w:rPr>
+          <w:sz w:val="24"/>
+          <w:szCs w:val="24"/>
+        </w:rPr>
+        <w:lastRenderedPageBreak/>
+        <w:t>Module 2</w:t>
+      </w:r>
+    </w:p>
+    <w:p>
+      <w:r>
+        <w:rPr>
+          <w:noProof/>
+        </w:rPr>
+        <w:drawing>
+          <wp:inline distT="0" distB="0" distL="0" distR="0" wp14:anchorId="6E801F15" wp14:editId="0CDF7797">
+            <wp:extent cx="5760720" cy="3898900"/>
+            <wp:effectExtent l="0" t="0" r="0" b="6350"/>
+            <wp:docPr id="14" name="Image 14"/>
+            <wp:cNvGraphicFramePr>
+              <a:graphicFrameLocks xmlns:a="http://schemas.openxmlformats.org/drawingml/2006/main" noChangeAspect="1"/>
+            </wp:cNvGraphicFramePr>
+            <a:graphic xmlns:a="http://schemas.openxmlformats.org/drawingml/2006/main">
+              <a:graphicData uri="http://schemas.openxmlformats.org/drawingml/2006/picture">
+                <pic:pic xmlns:pic="http://schemas.openxmlformats.org/drawingml/2006/picture">
+                  <pic:nvPicPr>
+                    <pic:cNvPr id="14" name="Image 14"/>
+                    <pic:cNvPicPr/>
+                  </pic:nvPicPr>
+                  <pic:blipFill>
+                    <a:blip r:embed="rId17">
+                      <a:extLst>
+                        <a:ext uri="{28A0092B-C50C-407E-A947-70E740481C1C}">
+                          <a14:useLocalDpi xmlns:a14="http://schemas.microsoft.com/office/drawing/2010/main" val="0"/>
+                        </a:ext>
+                      </a:extLst>
+                    </a:blip>
+                    <a:stretch>
+                      <a:fillRect/>
+                    </a:stretch>
+                  </pic:blipFill>
+                  <pic:spPr>
+                    <a:xfrm>
+                      <a:off x="0" y="0"/>
+                      <a:ext cx="5760720" cy="3898900"/>
+                    </a:xfrm>
+                    <a:prstGeom prst="rect">
+                      <a:avLst/>
+                    </a:prstGeom>
+                  </pic:spPr>
+                </pic:pic>
+              </a:graphicData>
+            </a:graphic>
+          </wp:inline>
+        </w:drawing>
+      </w:r>
+    </w:p>
+    <w:p>
+      <w:pPr>
+        <w:pStyle w:val="Paragraphedeliste"/>
+        <w:numPr>
+          <w:ilvl w:val="0"/>
+          <w:numId w:val="3"/>
+        </w:numPr>
+        <w:rPr>
+          <w:sz w:val="24"/>
+          <w:szCs w:val="24"/>
+        </w:rPr>
+      </w:pPr>
+      <w:r>
+        <w:rPr>
+          <w:sz w:val="24"/>
+          <w:szCs w:val="24"/>
+        </w:rPr>
+        <w:t>Module 3</w:t>
+      </w:r>
+    </w:p>
+    <w:p>
+      <w:r>
+        <w:rPr>
+          <w:noProof/>
+        </w:rPr>
+        <w:drawing>
+          <wp:inline distT="0" distB="0" distL="0" distR="0" wp14:anchorId="68385C24" wp14:editId="7D3ACD15">
+            <wp:extent cx="5760720" cy="3729990"/>
+            <wp:effectExtent l="0" t="0" r="0" b="3810"/>
+            <wp:docPr id="15" name="Image 15"/>
+            <wp:cNvGraphicFramePr>
+              <a:graphicFrameLocks xmlns:a="http://schemas.openxmlformats.org/drawingml/2006/main" noChangeAspect="1"/>
+            </wp:cNvGraphicFramePr>
+            <a:graphic xmlns:a="http://schemas.openxmlformats.org/drawingml/2006/main">
+              <a:graphicData uri="http://schemas.openxmlformats.org/drawingml/2006/picture">
+                <pic:pic xmlns:pic="http://schemas.openxmlformats.org/drawingml/2006/picture">
+                  <pic:nvPicPr>
+                    <pic:cNvPr id="15" name="Image 15"/>
+                    <pic:cNvPicPr/>
+                  </pic:nvPicPr>
+                  <pic:blipFill>
+                    <a:blip r:embed="rId18">
+                      <a:extLst>
+                        <a:ext uri="{28A0092B-C50C-407E-A947-70E740481C1C}">
+                          <a14:useLocalDpi xmlns:a14="http://schemas.microsoft.com/office/drawing/2010/main" val="0"/>
+                        </a:ext>
+                      </a:extLst>
+                    </a:blip>
+                    <a:stretch>
+                      <a:fillRect/>
+                    </a:stretch>
+                  </pic:blipFill>
+                  <pic:spPr>
+                    <a:xfrm>
+                      <a:off x="0" y="0"/>
+                      <a:ext cx="5760720" cy="3729990"/>
+                    </a:xfrm>
+                    <a:prstGeom prst="rect">
+                      <a:avLst/>
+                    </a:prstGeom>
+                  </pic:spPr>
+                </pic:pic>
+              </a:graphicData>
+            </a:graphic>
+          </wp:inline>
+        </w:drawing>
+      </w:r>
+    </w:p>
+    <w:p>
+      <w:pPr>
+        <w:pStyle w:val="Paragraphedeliste"/>
+        <w:numPr>
+          <w:ilvl w:val="0"/>
+          <w:numId w:val="3"/>
+        </w:numPr>
+        <w:rPr>
+          <w:sz w:val="24"/>
+          <w:szCs w:val="24"/>
+        </w:rPr>
+      </w:pPr>
+      <w:r>
+        <w:rPr>
+          <w:sz w:val="24"/>
+          <w:szCs w:val="24"/>
+        </w:rPr>
+        <w:t>Module 4</w:t>
+      </w:r>
+    </w:p>
+    <w:p>
+      <w:r>
+        <w:rPr>
+          <w:noProof/>
+        </w:rPr>
+        <w:lastRenderedPageBreak/>
+        <w:drawing>
+          <wp:inline distT="0" distB="0" distL="0" distR="0" wp14:anchorId="750797EF" wp14:editId="3A76C793">
+            <wp:extent cx="5760720" cy="3601720"/>
+            <wp:effectExtent l="0" t="0" r="0" b="0"/>
+            <wp:docPr id="16" name="Image 16"/>
+            <wp:cNvGraphicFramePr>
+              <a:graphicFrameLocks xmlns:a="http://schemas.openxmlformats.org/drawingml/2006/main" noChangeAspect="1"/>
+            </wp:cNvGraphicFramePr>
+            <a:graphic xmlns:a="http://schemas.openxmlformats.org/drawingml/2006/main">
+              <a:graphicData uri="http://schemas.openxmlformats.org/drawingml/2006/picture">
+                <pic:pic xmlns:pic="http://schemas.openxmlformats.org/drawingml/2006/picture">
+                  <pic:nvPicPr>
+                    <pic:cNvPr id="16" name="Image 16"/>
+                    <pic:cNvPicPr/>
+                  </pic:nvPicPr>
+                  <pic:blipFill>
+                    <a:blip r:embed="rId19">
+                      <a:extLst>
+                        <a:ext uri="{28A0092B-C50C-407E-A947-70E740481C1C}">
+                          <a14:useLocalDpi xmlns:a14="http://schemas.microsoft.com/office/drawing/2010/main" val="0"/>
+                        </a:ext>
+                      </a:extLst>
+                    </a:blip>
+                    <a:stretch>
+                      <a:fillRect/>
+                    </a:stretch>
+                  </pic:blipFill>
+                  <pic:spPr>
+                    <a:xfrm>
+                      <a:off x="0" y="0"/>
+                      <a:ext cx="5760720" cy="3601720"/>
+                    </a:xfrm>
+                    <a:prstGeom prst="rect">
+                      <a:avLst/>
+                    </a:prstGeom>
+                  </pic:spPr>
+                </pic:pic>
+              </a:graphicData>
+            </a:graphic>
+          </wp:inline>
+        </w:drawing>
+      </w:r>
+    </w:p>
+    <w:p>
+      <w:pPr>
+        <w:pStyle w:val="Paragraphedeliste"/>
+        <w:numPr>
+          <w:ilvl w:val="0"/>
+          <w:numId w:val="5"/>
+        </w:numPr>
+        <w:rPr>
+          <w:sz w:val="28"/>
+          <w:szCs w:val="28"/>
+        </w:rPr>
+      </w:pPr>
+      <w:r>
+        <w:rPr>
+          <w:sz w:val="28"/>
+          <w:szCs w:val="28"/>
+        </w:rPr>
         <w:t>Diagramme de classe</w:t>
       </w:r>
     </w:p>
@@ -728,7 +1492,6 @@
         <w:rPr>
           <w:noProof/>
         </w:rPr>
-        <w:lastRenderedPageBreak/>
         <w:drawing>
           <wp:inline distT="0" distB="0" distL="0" distR="0" wp14:anchorId="65902E80" wp14:editId="6417909B">
             <wp:extent cx="5760720" cy="4471670"/>
@@ -745,7 +1508,7 @@
                     <pic:cNvPicPr/>
                   </pic:nvPicPr>
                   <pic:blipFill>
-                    <a:blip r:embed="rId14">
+                    <a:blip r:embed="rId20">
                       <a:extLst>
                         <a:ext uri="{28A0092B-C50C-407E-A947-70E740481C1C}">
                           <a14:useLocalDpi xmlns:a14="http://schemas.microsoft.com/office/drawing/2010/main" val="0"/>
@@ -779,8 +1542,17 @@
           <w:ilvl w:val="0"/>
           <w:numId w:val="1"/>
         </w:numPr>
-      </w:pPr>
-      <w:r>
+        <w:rPr>
+          <w:sz w:val="40"/>
+          <w:szCs w:val="40"/>
+        </w:rPr>
+      </w:pPr>
+      <w:r>
+        <w:rPr>
+          <w:sz w:val="40"/>
+          <w:szCs w:val="40"/>
+        </w:rPr>
+        <w:lastRenderedPageBreak/>
         <w:t>Le MPD de la base de données</w:t>
       </w:r>
     </w:p>
@@ -790,7 +1562,6 @@
         <w:rPr>
           <w:noProof/>
         </w:rPr>
-        <w:lastRenderedPageBreak/>
         <w:drawing>
           <wp:inline distT="0" distB="0" distL="0" distR="0" wp14:anchorId="6041DACA" wp14:editId="0989E2DE">
             <wp:extent cx="4756394" cy="4457929"/>
@@ -807,7 +1578,7 @@
                     <pic:cNvPicPr/>
                   </pic:nvPicPr>
                   <pic:blipFill>
-                    <a:blip r:embed="rId15">
+                    <a:blip r:embed="rId21">
                       <a:extLst>
                         <a:ext uri="{28A0092B-C50C-407E-A947-70E740481C1C}">
                           <a14:useLocalDpi xmlns:a14="http://schemas.microsoft.com/office/drawing/2010/main" val="0"/>
@@ -847,7 +1618,64 @@
         <w:ind w:left="1800"/>
       </w:pPr>
     </w:p>
-    <w:p/>
+    <w:p>
+      <w:pPr>
+        <w:rPr>
+          <w:lang w:val="en-GB"/>
+        </w:rPr>
+      </w:pPr>
+    </w:p>
+    <w:p>
+      <w:pPr>
+        <w:rPr>
+          <w:lang w:val="en-GB"/>
+        </w:rPr>
+      </w:pPr>
+    </w:p>
+    <w:p>
+      <w:pPr>
+        <w:rPr>
+          <w:lang w:val="en-GB"/>
+        </w:rPr>
+      </w:pPr>
+    </w:p>
+    <w:p>
+      <w:pPr>
+        <w:rPr>
+          <w:lang w:val="en-GB"/>
+        </w:rPr>
+      </w:pPr>
+    </w:p>
+    <w:p>
+      <w:pPr>
+        <w:rPr>
+          <w:lang w:val="en-GB"/>
+        </w:rPr>
+      </w:pPr>
+    </w:p>
+    <w:p>
+      <w:pPr>
+        <w:rPr>
+          <w:lang w:val="en-GB"/>
+        </w:rPr>
+      </w:pPr>
+    </w:p>
+    <w:p>
+      <w:pPr>
+        <w:tabs>
+          <w:tab w:val="left" w:pos="3840"/>
+        </w:tabs>
+        <w:rPr>
+          <w:lang w:val="en-GB"/>
+        </w:rPr>
+      </w:pPr>
+      <w:r>
+        <w:rPr>
+          <w:lang w:val="en-GB"/>
+        </w:rPr>
+        <w:tab/>
+      </w:r>
+    </w:p>
     <w:sectPr>
       <w:pgSz w:w="11906" w:h="16838"/>
       <w:pgMar w:top="1417" w:right="1417" w:bottom="1417" w:left="1417" w:header="708" w:footer="708" w:gutter="0"/>
@@ -1041,17 +1869,19 @@
   <w:abstractNum w:abstractNumId="2" w15:restartNumberingAfterBreak="0">
     <w:nsid w:val="18570206"/>
     <w:multiLevelType w:val="hybridMultilevel"/>
-    <w:tmpl w:val="D6DA2076"/>
-    <w:lvl w:ilvl="0" w:tplc="0928B414">
+    <w:tmpl w:val="F4F8733E"/>
+    <w:lvl w:ilvl="0" w:tplc="81120A8A">
       <w:start w:val="1"/>
       <w:numFmt w:val="upperRoman"/>
       <w:lvlText w:val="%1)"/>
       <w:lvlJc w:val="left"/>
       <w:pPr>
-        <w:ind w:left="1080" w:hanging="720"/>
+        <w:ind w:left="1004" w:hanging="720"/>
       </w:pPr>
       <w:rPr>
         <w:rFonts w:hint="default"/>
+        <w:sz w:val="40"/>
+        <w:szCs w:val="40"/>
       </w:rPr>
     </w:lvl>
     <w:lvl w:ilvl="1" w:tplc="08090019" w:tentative="1">
@@ -1060,7 +1890,7 @@
       <w:lvlText w:val="%2."/>
       <w:lvlJc w:val="left"/>
       <w:pPr>
-        <w:ind w:left="1440" w:hanging="360"/>
+        <w:ind w:left="1364" w:hanging="360"/>
       </w:pPr>
     </w:lvl>
     <w:lvl w:ilvl="2" w:tplc="0809001B" w:tentative="1">
@@ -1069,7 +1899,7 @@
       <w:lvlText w:val="%3."/>
       <w:lvlJc w:val="right"/>
       <w:pPr>
-        <w:ind w:left="2160" w:hanging="180"/>
+        <w:ind w:left="2084" w:hanging="180"/>
       </w:pPr>
     </w:lvl>
     <w:lvl w:ilvl="3" w:tplc="0809000F" w:tentative="1">
@@ -1078,7 +1908,7 @@
       <w:lvlText w:val="%4."/>
       <w:lvlJc w:val="left"/>
       <w:pPr>
-        <w:ind w:left="2880" w:hanging="360"/>
+        <w:ind w:left="2804" w:hanging="360"/>
       </w:pPr>
     </w:lvl>
     <w:lvl w:ilvl="4" w:tplc="08090019" w:tentative="1">
@@ -1087,7 +1917,7 @@
       <w:lvlText w:val="%5."/>
       <w:lvlJc w:val="left"/>
       <w:pPr>
-        <w:ind w:left="3600" w:hanging="360"/>
+        <w:ind w:left="3524" w:hanging="360"/>
       </w:pPr>
     </w:lvl>
     <w:lvl w:ilvl="5" w:tplc="0809001B" w:tentative="1">
@@ -1096,7 +1926,7 @@
       <w:lvlText w:val="%6."/>
       <w:lvlJc w:val="right"/>
       <w:pPr>
-        <w:ind w:left="4320" w:hanging="180"/>
+        <w:ind w:left="4244" w:hanging="180"/>
       </w:pPr>
     </w:lvl>
     <w:lvl w:ilvl="6" w:tplc="0809000F" w:tentative="1">
@@ -1105,7 +1935,7 @@
       <w:lvlText w:val="%7."/>
       <w:lvlJc w:val="left"/>
       <w:pPr>
-        <w:ind w:left="5040" w:hanging="360"/>
+        <w:ind w:left="4964" w:hanging="360"/>
       </w:pPr>
     </w:lvl>
     <w:lvl w:ilvl="7" w:tplc="08090019" w:tentative="1">
@@ -1114,7 +1944,7 @@
       <w:lvlText w:val="%8."/>
       <w:lvlJc w:val="left"/>
       <w:pPr>
-        <w:ind w:left="5760" w:hanging="360"/>
+        <w:ind w:left="5684" w:hanging="360"/>
       </w:pPr>
     </w:lvl>
     <w:lvl w:ilvl="8" w:tplc="0809001B" w:tentative="1">
@@ -1123,7 +1953,7 @@
       <w:lvlText w:val="%9."/>
       <w:lvlJc w:val="right"/>
       <w:pPr>
-        <w:ind w:left="6480" w:hanging="180"/>
+        <w:ind w:left="6404" w:hanging="180"/>
       </w:pPr>
     </w:lvl>
   </w:abstractNum>

</xml_diff>

<commit_message>
mise en place de la carte
</commit_message>
<xml_diff>
--- a/Livrables/Document de conception.docx
+++ b/Livrables/Document de conception.docx
@@ -3,9 +3,6 @@
 <w:document xmlns:wpc="http://schemas.microsoft.com/office/word/2010/wordprocessingCanvas" xmlns:cx="http://schemas.microsoft.com/office/drawing/2014/chartex" xmlns:cx1="http://schemas.microsoft.com/office/drawing/2015/9/8/chartex" xmlns:cx2="http://schemas.microsoft.com/office/drawing/2015/10/21/chartex" xmlns:cx3="http://schemas.microsoft.com/office/drawing/2016/5/9/chartex" xmlns:cx4="http://schemas.microsoft.com/office/drawing/2016/5/10/chartex" xmlns:cx5="http://schemas.microsoft.com/office/drawing/2016/5/11/chartex" xmlns:cx6="http://schemas.microsoft.com/office/drawing/2016/5/12/chartex" xmlns:cx7="http://schemas.microsoft.com/office/drawing/2016/5/13/chartex" xmlns:cx8="http://schemas.microsoft.com/office/drawing/2016/5/14/chartex" xmlns:mc="http://schemas.openxmlformats.org/markup-compatibility/2006" xmlns:aink="http://schemas.microsoft.com/office/drawing/2016/ink" xmlns:am3d="http://schemas.microsoft.com/office/drawing/2017/model3d" xmlns:o="urn:schemas-microsoft-com:office:office" xmlns:r="http://schemas.openxmlformats.org/officeDocument/2006/relationships" xmlns:m="http://schemas.openxmlformats.org/officeDocument/2006/math" xmlns:v="urn:schemas-microsoft-com:vml" xmlns:wp14="http://schemas.microsoft.com/office/word/2010/wordprocessingDrawing" xmlns:wp="http://schemas.openxmlformats.org/drawingml/2006/wordprocessingDrawing" xmlns:w10="urn:schemas-microsoft-com:office:word" xmlns:w="http://schemas.openxmlformats.org/wordprocessingml/2006/main" xmlns:w14="http://schemas.microsoft.com/office/word/2010/wordml" xmlns:w15="http://schemas.microsoft.com/office/word/2012/wordml" xmlns:w16cex="http://schemas.microsoft.com/office/word/2018/wordml/cex" xmlns:w16cid="http://schemas.microsoft.com/office/word/2016/wordml/cid" xmlns:w16="http://schemas.microsoft.com/office/word/2018/wordml" xmlns:w16sdtdh="http://schemas.microsoft.com/office/word/2020/wordml/sdtdatahash" xmlns:w16se="http://schemas.microsoft.com/office/word/2015/wordml/symex" xmlns:wpg="http://schemas.microsoft.com/office/word/2010/wordprocessingGroup" xmlns:wpi="http://schemas.microsoft.com/office/word/2010/wordprocessingInk" xmlns:wne="http://schemas.microsoft.com/office/word/2006/wordml" xmlns:wps="http://schemas.microsoft.com/office/word/2010/wordprocessingShape" mc:Ignorable="w14 w15 w16se w16cid w16 w16cex w16sdtdh wp14">
   <w:body>
     <w:p>
-      <w:pPr>
-        <w:ind w:left="1080" w:hanging="720"/>
-      </w:pPr>
       <w:r>
         <w:rPr>
           <w:noProof/>
@@ -141,8 +138,7 @@
                 <v:stroke joinstyle="miter"/>
                 <v:path gradientshapeok="t" o:connecttype="rect"/>
               </v:shapetype>
-              <v:shape id="Zone de texte 10" o:spid="_x0000_s1026" type="#_x0000_t202" style="position:absolute;left:0;text-align:left;margin-left:.15pt;margin-top:.15pt;width:484.5pt;height:77pt;z-index:251661312;visibility:visible;mso-wrap-style:square;mso-width-percent:0;mso-height-percent:0;mso-wrap-distance-left:9pt;mso-wrap-distance-top:0;mso-wrap-distance-right:9pt;mso-wrap-distance-bottom:0;mso-position-horizontal:absolute;mso-position-horizontal-relative:text;mso-position-vertical:absolute;mso-position-vertical-relative:text;mso-width-percent:0;mso-height-percent:0;mso-width-relative:margin;mso-height-relative:margin;v-text-anchor:top" o:gfxdata="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" filled="f" stroked="f">
-                <v:fill o:detectmouseclick="t"/>
+              <v:shape id="Zone de texte 10" o:spid="_x0000_s1026" type="#_x0000_t202" style="position:absolute;margin-left:.15pt;margin-top:.15pt;width:484.5pt;height:77pt;z-index:251661312;visibility:visible;mso-wrap-style:square;mso-width-percent:0;mso-height-percent:0;mso-wrap-distance-left:9pt;mso-wrap-distance-top:0;mso-wrap-distance-right:9pt;mso-wrap-distance-bottom:0;mso-position-horizontal:absolute;mso-position-horizontal-relative:text;mso-position-vertical:absolute;mso-position-vertical-relative:text;mso-width-percent:0;mso-height-percent:0;mso-width-relative:margin;mso-height-relative:margin;v-text-anchor:top" o:gfxdata="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" filled="f" stroked="f">
                 <v:textbox>
                   <w:txbxContent>
                     <w:p>
@@ -226,21 +222,9 @@
     </w:p>
     <w:p>
       <w:pPr>
-        <w:pStyle w:val="Paragraphedeliste"/>
-        <w:numPr>
-          <w:ilvl w:val="0"/>
-          <w:numId w:val="1"/>
-        </w:numPr>
-        <w:rPr>
-          <w:color w:val="1F3864" w:themeColor="accent1" w:themeShade="80"/>
-        </w:rPr>
-      </w:pPr>
-      <w:r>
-        <w:rPr>
-          <w:color w:val="1F3864" w:themeColor="accent1" w:themeShade="80"/>
-          <w:sz w:val="40"/>
-          <w:szCs w:val="40"/>
-        </w:rPr>
+        <w:pStyle w:val="Titre1"/>
+      </w:pPr>
+      <w:r>
         <w:t>Architecture Technique</w:t>
       </w:r>
     </w:p>
@@ -255,23 +239,9 @@
     </w:p>
     <w:p>
       <w:pPr>
-        <w:pStyle w:val="Paragraphedeliste"/>
-        <w:numPr>
-          <w:ilvl w:val="0"/>
-          <w:numId w:val="2"/>
-        </w:numPr>
-        <w:rPr>
-          <w:color w:val="2F5496" w:themeColor="accent1" w:themeShade="BF"/>
-          <w:sz w:val="28"/>
-          <w:szCs w:val="28"/>
-        </w:rPr>
-      </w:pPr>
-      <w:r>
-        <w:rPr>
-          <w:color w:val="2F5496" w:themeColor="accent1" w:themeShade="BF"/>
-          <w:sz w:val="28"/>
-          <w:szCs w:val="28"/>
-        </w:rPr>
+        <w:pStyle w:val="Titre2"/>
+      </w:pPr>
+      <w:r>
         <w:t>Contexte : besoins fonctionnels</w:t>
       </w:r>
     </w:p>
@@ -433,7 +403,6 @@
         <w:rPr>
           <w:noProof/>
         </w:rPr>
-        <w:lastRenderedPageBreak/>
         <w:drawing>
           <wp:inline distT="0" distB="0" distL="0" distR="0" wp14:anchorId="13487C32" wp14:editId="2AF08FED">
             <wp:extent cx="5760720" cy="2728595"/>
@@ -645,7 +614,6 @@
         <w:rPr>
           <w:noProof/>
         </w:rPr>
-        <w:lastRenderedPageBreak/>
         <w:drawing>
           <wp:inline distT="0" distB="0" distL="0" distR="0" wp14:anchorId="47E09986" wp14:editId="3465002F">
             <wp:extent cx="5760720" cy="3697605"/>
@@ -691,11 +659,15 @@
     </w:p>
     <w:p>
       <w:pPr>
-        <w:pStyle w:val="Paragraphedeliste"/>
-        <w:numPr>
-          <w:ilvl w:val="0"/>
-          <w:numId w:val="2"/>
-        </w:numPr>
+        <w:pStyle w:val="Titre2"/>
+      </w:pPr>
+      <w:r>
+        <w:t>Choix technologique</w:t>
+      </w:r>
+    </w:p>
+    <w:p>
+      <w:pPr>
+        <w:jc w:val="center"/>
         <w:rPr>
           <w:sz w:val="28"/>
           <w:szCs w:val="28"/>
@@ -703,22 +675,7 @@
       </w:pPr>
       <w:r>
         <w:rPr>
-          <w:sz w:val="28"/>
-          <w:szCs w:val="28"/>
-        </w:rPr>
-        <w:t>Choix technologique</w:t>
-      </w:r>
-    </w:p>
-    <w:p>
-      <w:pPr>
-        <w:jc w:val="center"/>
-        <w:rPr>
-          <w:sz w:val="28"/>
-          <w:szCs w:val="28"/>
-        </w:rPr>
-      </w:pPr>
-      <w:r>
-        <w:rPr>
+          <w:noProof/>
           <w:sz w:val="28"/>
           <w:szCs w:val="28"/>
         </w:rPr>
@@ -774,6 +731,7 @@
       </w:r>
       <w:r>
         <w:rPr>
+          <w:noProof/>
           <w:sz w:val="28"/>
           <w:szCs w:val="28"/>
         </w:rPr>
@@ -838,56 +796,28 @@
     </w:p>
     <w:p>
       <w:pPr>
+        <w:pStyle w:val="Titre1"/>
+      </w:pPr>
+      <w:r>
+        <w:t xml:space="preserve">Diagrammes UML </w:t>
+      </w:r>
+    </w:p>
+    <w:p>
+      <w:pPr>
         <w:pStyle w:val="Paragraphedeliste"/>
-        <w:numPr>
-          <w:ilvl w:val="0"/>
-          <w:numId w:val="1"/>
-        </w:numPr>
+        <w:ind w:left="1004"/>
         <w:rPr>
           <w:color w:val="1F3864" w:themeColor="accent1" w:themeShade="80"/>
           <w:sz w:val="40"/>
           <w:szCs w:val="40"/>
         </w:rPr>
       </w:pPr>
-      <w:r>
-        <w:rPr>
-          <w:color w:val="1F3864" w:themeColor="accent1" w:themeShade="80"/>
-          <w:sz w:val="40"/>
-          <w:szCs w:val="40"/>
-        </w:rPr>
-        <w:t xml:space="preserve">Diagrammes UML </w:t>
-      </w:r>
-    </w:p>
-    <w:p>
-      <w:pPr>
-        <w:pStyle w:val="Paragraphedeliste"/>
-        <w:ind w:left="1004"/>
-        <w:rPr>
-          <w:color w:val="1F3864" w:themeColor="accent1" w:themeShade="80"/>
-          <w:sz w:val="40"/>
-          <w:szCs w:val="40"/>
-        </w:rPr>
-      </w:pPr>
-    </w:p>
-    <w:p>
-      <w:pPr>
-        <w:pStyle w:val="Paragraphedeliste"/>
-        <w:numPr>
-          <w:ilvl w:val="0"/>
-          <w:numId w:val="5"/>
-        </w:numPr>
-        <w:rPr>
-          <w:color w:val="2F5496" w:themeColor="accent1" w:themeShade="BF"/>
-          <w:sz w:val="28"/>
-          <w:szCs w:val="28"/>
-        </w:rPr>
-      </w:pPr>
-      <w:r>
-        <w:rPr>
-          <w:color w:val="2F5496" w:themeColor="accent1" w:themeShade="BF"/>
-          <w:sz w:val="28"/>
-          <w:szCs w:val="28"/>
-        </w:rPr>
+    </w:p>
+    <w:p>
+      <w:pPr>
+        <w:pStyle w:val="Titre2"/>
+      </w:pPr>
+      <w:r>
         <w:t>Diagramme de cas d’utilisation</w:t>
       </w:r>
     </w:p>
@@ -1055,7 +985,6 @@
         <w:rPr>
           <w:noProof/>
         </w:rPr>
-        <w:lastRenderedPageBreak/>
         <w:drawing>
           <wp:inline distT="0" distB="0" distL="0" distR="0" wp14:anchorId="74A75B70" wp14:editId="1677BA7A">
             <wp:extent cx="5760720" cy="2113280"/>
@@ -1169,28 +1098,12 @@
     </w:p>
     <w:p>
       <w:pPr>
-        <w:pStyle w:val="Paragraphedeliste"/>
-        <w:numPr>
-          <w:ilvl w:val="0"/>
-          <w:numId w:val="5"/>
-        </w:numPr>
-        <w:rPr>
-          <w:sz w:val="28"/>
-          <w:szCs w:val="28"/>
-        </w:rPr>
-      </w:pPr>
-      <w:r>
-        <w:rPr>
-          <w:sz w:val="28"/>
-          <w:szCs w:val="28"/>
-        </w:rPr>
+        <w:pStyle w:val="Titre2"/>
+      </w:pPr>
+      <w:r>
         <w:t xml:space="preserve">Diagramme de </w:t>
       </w:r>
       <w:r>
-        <w:rPr>
-          <w:sz w:val="28"/>
-          <w:szCs w:val="28"/>
-        </w:rPr>
         <w:t>séquence</w:t>
       </w:r>
     </w:p>
@@ -1278,7 +1191,6 @@
           <w:sz w:val="24"/>
           <w:szCs w:val="24"/>
         </w:rPr>
-        <w:lastRenderedPageBreak/>
         <w:t>Module 2</w:t>
       </w:r>
     </w:p>
@@ -1423,7 +1335,6 @@
         <w:rPr>
           <w:noProof/>
         </w:rPr>
-        <w:lastRenderedPageBreak/>
         <w:drawing>
           <wp:inline distT="0" distB="0" distL="0" distR="0" wp14:anchorId="750797EF" wp14:editId="3A76C793">
             <wp:extent cx="5760720" cy="3601720"/>
@@ -1469,21 +1380,9 @@
     </w:p>
     <w:p>
       <w:pPr>
-        <w:pStyle w:val="Paragraphedeliste"/>
-        <w:numPr>
-          <w:ilvl w:val="0"/>
-          <w:numId w:val="5"/>
-        </w:numPr>
-        <w:rPr>
-          <w:sz w:val="28"/>
-          <w:szCs w:val="28"/>
-        </w:rPr>
-      </w:pPr>
-      <w:r>
-        <w:rPr>
-          <w:sz w:val="28"/>
-          <w:szCs w:val="28"/>
-        </w:rPr>
+        <w:pStyle w:val="Titre2"/>
+      </w:pPr>
+      <w:r>
         <w:t>Diagramme de classe</w:t>
       </w:r>
     </w:p>
@@ -1537,22 +1436,9 @@
     </w:p>
     <w:p>
       <w:pPr>
-        <w:pStyle w:val="Paragraphedeliste"/>
-        <w:numPr>
-          <w:ilvl w:val="0"/>
-          <w:numId w:val="1"/>
-        </w:numPr>
-        <w:rPr>
-          <w:sz w:val="40"/>
-          <w:szCs w:val="40"/>
-        </w:rPr>
-      </w:pPr>
-      <w:r>
-        <w:rPr>
-          <w:sz w:val="40"/>
-          <w:szCs w:val="40"/>
-        </w:rPr>
-        <w:lastRenderedPageBreak/>
+        <w:pStyle w:val="Titre1"/>
+      </w:pPr>
+      <w:r>
         <w:t>Le MPD de la base de données</w:t>
       </w:r>
     </w:p>
@@ -2159,6 +2045,180 @@
       </w:pPr>
     </w:lvl>
   </w:abstractNum>
+  <w:abstractNum w:abstractNumId="5" w15:restartNumberingAfterBreak="0">
+    <w:nsid w:val="6C082AA9"/>
+    <w:multiLevelType w:val="hybridMultilevel"/>
+    <w:tmpl w:val="96E20BC6"/>
+    <w:lvl w:ilvl="0" w:tplc="046E2B3A">
+      <w:start w:val="1"/>
+      <w:numFmt w:val="upperRoman"/>
+      <w:pStyle w:val="Titre1"/>
+      <w:lvlText w:val="%1."/>
+      <w:lvlJc w:val="right"/>
+      <w:pPr>
+        <w:ind w:left="720" w:hanging="360"/>
+      </w:pPr>
+    </w:lvl>
+    <w:lvl w:ilvl="1" w:tplc="08090019" w:tentative="1">
+      <w:start w:val="1"/>
+      <w:numFmt w:val="lowerLetter"/>
+      <w:lvlText w:val="%2."/>
+      <w:lvlJc w:val="left"/>
+      <w:pPr>
+        <w:ind w:left="1440" w:hanging="360"/>
+      </w:pPr>
+    </w:lvl>
+    <w:lvl w:ilvl="2" w:tplc="0809001B" w:tentative="1">
+      <w:start w:val="1"/>
+      <w:numFmt w:val="lowerRoman"/>
+      <w:lvlText w:val="%3."/>
+      <w:lvlJc w:val="right"/>
+      <w:pPr>
+        <w:ind w:left="2160" w:hanging="180"/>
+      </w:pPr>
+    </w:lvl>
+    <w:lvl w:ilvl="3" w:tplc="0809000F" w:tentative="1">
+      <w:start w:val="1"/>
+      <w:numFmt w:val="decimal"/>
+      <w:lvlText w:val="%4."/>
+      <w:lvlJc w:val="left"/>
+      <w:pPr>
+        <w:ind w:left="2880" w:hanging="360"/>
+      </w:pPr>
+    </w:lvl>
+    <w:lvl w:ilvl="4" w:tplc="08090019" w:tentative="1">
+      <w:start w:val="1"/>
+      <w:numFmt w:val="lowerLetter"/>
+      <w:lvlText w:val="%5."/>
+      <w:lvlJc w:val="left"/>
+      <w:pPr>
+        <w:ind w:left="3600" w:hanging="360"/>
+      </w:pPr>
+    </w:lvl>
+    <w:lvl w:ilvl="5" w:tplc="0809001B" w:tentative="1">
+      <w:start w:val="1"/>
+      <w:numFmt w:val="lowerRoman"/>
+      <w:lvlText w:val="%6."/>
+      <w:lvlJc w:val="right"/>
+      <w:pPr>
+        <w:ind w:left="4320" w:hanging="180"/>
+      </w:pPr>
+    </w:lvl>
+    <w:lvl w:ilvl="6" w:tplc="0809000F" w:tentative="1">
+      <w:start w:val="1"/>
+      <w:numFmt w:val="decimal"/>
+      <w:lvlText w:val="%7."/>
+      <w:lvlJc w:val="left"/>
+      <w:pPr>
+        <w:ind w:left="5040" w:hanging="360"/>
+      </w:pPr>
+    </w:lvl>
+    <w:lvl w:ilvl="7" w:tplc="08090019" w:tentative="1">
+      <w:start w:val="1"/>
+      <w:numFmt w:val="lowerLetter"/>
+      <w:lvlText w:val="%8."/>
+      <w:lvlJc w:val="left"/>
+      <w:pPr>
+        <w:ind w:left="5760" w:hanging="360"/>
+      </w:pPr>
+    </w:lvl>
+    <w:lvl w:ilvl="8" w:tplc="0809001B" w:tentative="1">
+      <w:start w:val="1"/>
+      <w:numFmt w:val="lowerRoman"/>
+      <w:lvlText w:val="%9."/>
+      <w:lvlJc w:val="right"/>
+      <w:pPr>
+        <w:ind w:left="6480" w:hanging="180"/>
+      </w:pPr>
+    </w:lvl>
+  </w:abstractNum>
+  <w:abstractNum w:abstractNumId="6" w15:restartNumberingAfterBreak="0">
+    <w:nsid w:val="7222475E"/>
+    <w:multiLevelType w:val="hybridMultilevel"/>
+    <w:tmpl w:val="34480794"/>
+    <w:lvl w:ilvl="0" w:tplc="38A47654">
+      <w:start w:val="1"/>
+      <w:numFmt w:val="decimal"/>
+      <w:pStyle w:val="Titre2"/>
+      <w:lvlText w:val="%1."/>
+      <w:lvlJc w:val="left"/>
+      <w:pPr>
+        <w:ind w:left="720" w:hanging="360"/>
+      </w:pPr>
+    </w:lvl>
+    <w:lvl w:ilvl="1" w:tplc="08090019" w:tentative="1">
+      <w:start w:val="1"/>
+      <w:numFmt w:val="lowerLetter"/>
+      <w:lvlText w:val="%2."/>
+      <w:lvlJc w:val="left"/>
+      <w:pPr>
+        <w:ind w:left="1440" w:hanging="360"/>
+      </w:pPr>
+    </w:lvl>
+    <w:lvl w:ilvl="2" w:tplc="0809001B" w:tentative="1">
+      <w:start w:val="1"/>
+      <w:numFmt w:val="lowerRoman"/>
+      <w:lvlText w:val="%3."/>
+      <w:lvlJc w:val="right"/>
+      <w:pPr>
+        <w:ind w:left="2160" w:hanging="180"/>
+      </w:pPr>
+    </w:lvl>
+    <w:lvl w:ilvl="3" w:tplc="0809000F" w:tentative="1">
+      <w:start w:val="1"/>
+      <w:numFmt w:val="decimal"/>
+      <w:lvlText w:val="%4."/>
+      <w:lvlJc w:val="left"/>
+      <w:pPr>
+        <w:ind w:left="2880" w:hanging="360"/>
+      </w:pPr>
+    </w:lvl>
+    <w:lvl w:ilvl="4" w:tplc="08090019" w:tentative="1">
+      <w:start w:val="1"/>
+      <w:numFmt w:val="lowerLetter"/>
+      <w:lvlText w:val="%5."/>
+      <w:lvlJc w:val="left"/>
+      <w:pPr>
+        <w:ind w:left="3600" w:hanging="360"/>
+      </w:pPr>
+    </w:lvl>
+    <w:lvl w:ilvl="5" w:tplc="0809001B" w:tentative="1">
+      <w:start w:val="1"/>
+      <w:numFmt w:val="lowerRoman"/>
+      <w:lvlText w:val="%6."/>
+      <w:lvlJc w:val="right"/>
+      <w:pPr>
+        <w:ind w:left="4320" w:hanging="180"/>
+      </w:pPr>
+    </w:lvl>
+    <w:lvl w:ilvl="6" w:tplc="0809000F" w:tentative="1">
+      <w:start w:val="1"/>
+      <w:numFmt w:val="decimal"/>
+      <w:lvlText w:val="%7."/>
+      <w:lvlJc w:val="left"/>
+      <w:pPr>
+        <w:ind w:left="5040" w:hanging="360"/>
+      </w:pPr>
+    </w:lvl>
+    <w:lvl w:ilvl="7" w:tplc="08090019" w:tentative="1">
+      <w:start w:val="1"/>
+      <w:numFmt w:val="lowerLetter"/>
+      <w:lvlText w:val="%8."/>
+      <w:lvlJc w:val="left"/>
+      <w:pPr>
+        <w:ind w:left="5760" w:hanging="360"/>
+      </w:pPr>
+    </w:lvl>
+    <w:lvl w:ilvl="8" w:tplc="0809001B" w:tentative="1">
+      <w:start w:val="1"/>
+      <w:numFmt w:val="lowerRoman"/>
+      <w:lvlText w:val="%9."/>
+      <w:lvlJc w:val="right"/>
+      <w:pPr>
+        <w:ind w:left="6480" w:hanging="180"/>
+      </w:pPr>
+    </w:lvl>
+  </w:abstractNum>
   <w:num w:numId="1">
     <w:abstractNumId w:val="2"/>
   </w:num>
@@ -2173,6 +2233,12 @@
   </w:num>
   <w:num w:numId="5">
     <w:abstractNumId w:val="0"/>
+  </w:num>
+  <w:num w:numId="6">
+    <w:abstractNumId w:val="5"/>
+  </w:num>
+  <w:num w:numId="7">
+    <w:abstractNumId w:val="6"/>
   </w:num>
 </w:numbering>
 </file>
@@ -2579,9 +2645,62 @@
       <w:lang w:val="fr-FR"/>
     </w:rPr>
   </w:style>
+  <w:style w:type="paragraph" w:styleId="Titre1">
+    <w:name w:val="heading 1"/>
+    <w:basedOn w:val="Normal"/>
+    <w:next w:val="Normal"/>
+    <w:link w:val="Titre1Car"/>
+    <w:autoRedefine/>
+    <w:uiPriority w:val="9"/>
+    <w:qFormat/>
+    <w:rsid w:val="00A55A41"/>
+    <w:pPr>
+      <w:keepNext/>
+      <w:keepLines/>
+      <w:numPr>
+        <w:numId w:val="6"/>
+      </w:numPr>
+      <w:spacing w:before="240" w:after="0"/>
+      <w:outlineLvl w:val="0"/>
+    </w:pPr>
+    <w:rPr>
+      <w:rFonts w:asciiTheme="majorHAnsi" w:eastAsiaTheme="majorEastAsia" w:hAnsiTheme="majorHAnsi" w:cstheme="majorBidi"/>
+      <w:b/>
+      <w:color w:val="2F5496" w:themeColor="accent1" w:themeShade="BF"/>
+      <w:sz w:val="40"/>
+      <w:szCs w:val="32"/>
+    </w:rPr>
+  </w:style>
+  <w:style w:type="paragraph" w:styleId="Titre2">
+    <w:name w:val="heading 2"/>
+    <w:basedOn w:val="Normal"/>
+    <w:next w:val="Normal"/>
+    <w:link w:val="Titre2Car"/>
+    <w:autoRedefine/>
+    <w:uiPriority w:val="9"/>
+    <w:unhideWhenUsed/>
+    <w:qFormat/>
+    <w:rsid w:val="001064C2"/>
+    <w:pPr>
+      <w:keepNext/>
+      <w:keepLines/>
+      <w:numPr>
+        <w:numId w:val="7"/>
+      </w:numPr>
+      <w:spacing w:before="40" w:after="0"/>
+      <w:outlineLvl w:val="1"/>
+    </w:pPr>
+    <w:rPr>
+      <w:rFonts w:asciiTheme="majorHAnsi" w:eastAsiaTheme="majorEastAsia" w:hAnsiTheme="majorHAnsi" w:cstheme="majorBidi"/>
+      <w:color w:val="FF3399"/>
+      <w:sz w:val="28"/>
+      <w:szCs w:val="26"/>
+    </w:rPr>
+  </w:style>
   <w:style w:type="character" w:default="1" w:styleId="Policepardfaut">
     <w:name w:val="Default Paragraph Font"/>
     <w:uiPriority w:val="1"/>
+    <w:semiHidden/>
     <w:unhideWhenUsed/>
   </w:style>
   <w:style w:type="table" w:default="1" w:styleId="TableauNormal">
@@ -2615,6 +2734,35 @@
       <w:ind w:left="720"/>
       <w:contextualSpacing/>
     </w:pPr>
+  </w:style>
+  <w:style w:type="character" w:customStyle="1" w:styleId="Titre1Car">
+    <w:name w:val="Titre 1 Car"/>
+    <w:basedOn w:val="Policepardfaut"/>
+    <w:link w:val="Titre1"/>
+    <w:uiPriority w:val="9"/>
+    <w:rsid w:val="00A55A41"/>
+    <w:rPr>
+      <w:rFonts w:asciiTheme="majorHAnsi" w:eastAsiaTheme="majorEastAsia" w:hAnsiTheme="majorHAnsi" w:cstheme="majorBidi"/>
+      <w:b/>
+      <w:color w:val="2F5496" w:themeColor="accent1" w:themeShade="BF"/>
+      <w:sz w:val="40"/>
+      <w:szCs w:val="32"/>
+      <w:lang w:val="fr-FR"/>
+    </w:rPr>
+  </w:style>
+  <w:style w:type="character" w:customStyle="1" w:styleId="Titre2Car">
+    <w:name w:val="Titre 2 Car"/>
+    <w:basedOn w:val="Policepardfaut"/>
+    <w:link w:val="Titre2"/>
+    <w:uiPriority w:val="9"/>
+    <w:rsid w:val="001064C2"/>
+    <w:rPr>
+      <w:rFonts w:asciiTheme="majorHAnsi" w:eastAsiaTheme="majorEastAsia" w:hAnsiTheme="majorHAnsi" w:cstheme="majorBidi"/>
+      <w:color w:val="FF3399"/>
+      <w:sz w:val="28"/>
+      <w:szCs w:val="26"/>
+      <w:lang w:val="fr-FR"/>
+    </w:rPr>
   </w:style>
 </w:styles>
 </file>

</xml_diff>